<commit_message>
added a few more points
</commit_message>
<xml_diff>
--- a/The Design Document(Project 2).docx
+++ b/The Design Document(Project 2).docx
@@ -69,11 +69,11 @@
     <w:tbl>
       <w:tblPr>
         <w:tblStyle w:val="GridTable1Light-Accent5"/>
-        <w:tblW w:w="0" w:type="auto"/>
+        <w:tblW w:w="10627" w:type="dxa"/>
         <w:tblLook w:val="04A0" w:firstRow="1" w:lastRow="0" w:firstColumn="1" w:lastColumn="0" w:noHBand="0" w:noVBand="1"/>
       </w:tblPr>
       <w:tblGrid>
-        <w:gridCol w:w="9016"/>
+        <w:gridCol w:w="10627"/>
       </w:tblGrid>
       <w:tr>
         <w:trPr>
@@ -82,7 +82,7 @@
         <w:tc>
           <w:tcPr>
             <w:cnfStyle w:val="001000000000" w:firstRow="0" w:lastRow="0" w:firstColumn="1" w:lastColumn="0" w:oddVBand="0" w:evenVBand="0" w:oddHBand="0" w:evenHBand="0" w:firstRowFirstColumn="0" w:firstRowLastColumn="0" w:lastRowFirstColumn="0" w:lastRowLastColumn="0"/>
-            <w:tcW w:w="9016" w:type="dxa"/>
+            <w:tcW w:w="10627" w:type="dxa"/>
             <w:shd w:val="clear" w:color="auto" w:fill="BDD6EE" w:themeFill="accent1" w:themeFillTint="66"/>
           </w:tcPr>
           <w:p>
@@ -324,11 +324,11 @@
     <w:tbl>
       <w:tblPr>
         <w:tblStyle w:val="GridTable1Light-Accent5"/>
-        <w:tblW w:w="0" w:type="auto"/>
+        <w:tblW w:w="10627" w:type="dxa"/>
         <w:tblLook w:val="04A0" w:firstRow="1" w:lastRow="0" w:firstColumn="1" w:lastColumn="0" w:noHBand="0" w:noVBand="1"/>
       </w:tblPr>
       <w:tblGrid>
-        <w:gridCol w:w="9016"/>
+        <w:gridCol w:w="10627"/>
       </w:tblGrid>
       <w:tr>
         <w:trPr>
@@ -337,7 +337,7 @@
         <w:tc>
           <w:tcPr>
             <w:cnfStyle w:val="001000000000" w:firstRow="0" w:lastRow="0" w:firstColumn="1" w:lastColumn="0" w:oddVBand="0" w:evenVBand="0" w:oddHBand="0" w:evenHBand="0" w:firstRowFirstColumn="0" w:firstRowLastColumn="0" w:lastRowFirstColumn="0" w:lastRowLastColumn="0"/>
-            <w:tcW w:w="9016" w:type="dxa"/>
+            <w:tcW w:w="10627" w:type="dxa"/>
             <w:shd w:val="clear" w:color="auto" w:fill="BDD6EE" w:themeFill="accent1" w:themeFillTint="66"/>
           </w:tcPr>
           <w:p>
@@ -604,7 +604,6 @@
           <w:sz w:val="24"/>
           <w:lang w:val="en-US"/>
         </w:rPr>
-        <w:lastRenderedPageBreak/>
         <w:t>Extra Functionality:</w:t>
       </w:r>
     </w:p>
@@ -674,14 +673,50 @@
         <w:t>There will be a deck of Cards</w:t>
       </w:r>
     </w:p>
+    <w:p>
+      <w:pPr>
+        <w:rPr>
+          <w:rFonts w:ascii="Times New Roman" w:hAnsi="Times New Roman" w:cs="Times New Roman"/>
+          <w:sz w:val="24"/>
+          <w:lang w:val="en-US"/>
+        </w:rPr>
+      </w:pPr>
+    </w:p>
+    <w:p>
+      <w:pPr>
+        <w:rPr>
+          <w:rFonts w:ascii="Times New Roman" w:hAnsi="Times New Roman" w:cs="Times New Roman"/>
+          <w:sz w:val="24"/>
+          <w:lang w:val="en-US"/>
+        </w:rPr>
+      </w:pPr>
+    </w:p>
+    <w:p>
+      <w:pPr>
+        <w:rPr>
+          <w:rFonts w:ascii="Times New Roman" w:hAnsi="Times New Roman" w:cs="Times New Roman"/>
+          <w:sz w:val="24"/>
+          <w:lang w:val="en-US"/>
+        </w:rPr>
+      </w:pPr>
+    </w:p>
+    <w:p>
+      <w:pPr>
+        <w:rPr>
+          <w:rFonts w:ascii="Times New Roman" w:hAnsi="Times New Roman" w:cs="Times New Roman"/>
+          <w:sz w:val="24"/>
+          <w:lang w:val="en-US"/>
+        </w:rPr>
+      </w:pPr>
+    </w:p>
     <w:tbl>
       <w:tblPr>
         <w:tblStyle w:val="GridTable1Light-Accent5"/>
-        <w:tblW w:w="0" w:type="auto"/>
+        <w:tblW w:w="10485" w:type="dxa"/>
         <w:tblLook w:val="04A0" w:firstRow="1" w:lastRow="0" w:firstColumn="1" w:lastColumn="0" w:noHBand="0" w:noVBand="1"/>
       </w:tblPr>
       <w:tblGrid>
-        <w:gridCol w:w="9016"/>
+        <w:gridCol w:w="10485"/>
       </w:tblGrid>
       <w:tr>
         <w:trPr>
@@ -690,7 +725,7 @@
         <w:tc>
           <w:tcPr>
             <w:cnfStyle w:val="001000000000" w:firstRow="0" w:lastRow="0" w:firstColumn="1" w:lastColumn="0" w:oddVBand="0" w:evenVBand="0" w:oddHBand="0" w:evenHBand="0" w:firstRowFirstColumn="0" w:firstRowLastColumn="0" w:lastRowFirstColumn="0" w:lastRowLastColumn="0"/>
-            <w:tcW w:w="9016" w:type="dxa"/>
+            <w:tcW w:w="10485" w:type="dxa"/>
             <w:shd w:val="clear" w:color="auto" w:fill="BDD6EE" w:themeFill="accent1" w:themeFillTint="66"/>
           </w:tcPr>
           <w:p>
@@ -708,6 +743,7 @@
                 <w:sz w:val="24"/>
                 <w:lang w:val="en-US"/>
               </w:rPr>
+              <w:lastRenderedPageBreak/>
               <w:t>Game Story Boards</w:t>
             </w:r>
           </w:p>
@@ -717,17 +753,17 @@
     <w:tbl>
       <w:tblPr>
         <w:tblStyle w:val="TableGrid"/>
-        <w:tblW w:w="9067" w:type="dxa"/>
+        <w:tblW w:w="10485" w:type="dxa"/>
         <w:tblLook w:val="04A0" w:firstRow="1" w:lastRow="0" w:firstColumn="1" w:lastColumn="0" w:noHBand="0" w:noVBand="1"/>
       </w:tblPr>
       <w:tblGrid>
-        <w:gridCol w:w="4531"/>
-        <w:gridCol w:w="4536"/>
+        <w:gridCol w:w="5240"/>
+        <w:gridCol w:w="5245"/>
       </w:tblGrid>
       <w:tr>
         <w:tc>
           <w:tcPr>
-            <w:tcW w:w="4531" w:type="dxa"/>
+            <w:tcW w:w="5240" w:type="dxa"/>
             <w:shd w:val="clear" w:color="auto" w:fill="FFE599" w:themeFill="accent4" w:themeFillTint="66"/>
           </w:tcPr>
           <w:p>
@@ -753,7 +789,7 @@
         </w:tc>
         <w:tc>
           <w:tcPr>
-            <w:tcW w:w="4536" w:type="dxa"/>
+            <w:tcW w:w="5245" w:type="dxa"/>
             <w:shd w:val="clear" w:color="auto" w:fill="FFE599" w:themeFill="accent4" w:themeFillTint="66"/>
           </w:tcPr>
           <w:p>
@@ -784,7 +820,7 @@
         </w:trPr>
         <w:tc>
           <w:tcPr>
-            <w:tcW w:w="4531" w:type="dxa"/>
+            <w:tcW w:w="5240" w:type="dxa"/>
           </w:tcPr>
           <w:p>
             <w:pPr>
@@ -798,7 +834,7 @@
         </w:tc>
         <w:tc>
           <w:tcPr>
-            <w:tcW w:w="4536" w:type="dxa"/>
+            <w:tcW w:w="5245" w:type="dxa"/>
           </w:tcPr>
           <w:p>
             <w:pPr>
@@ -817,7 +853,7 @@
         </w:trPr>
         <w:tc>
           <w:tcPr>
-            <w:tcW w:w="4531" w:type="dxa"/>
+            <w:tcW w:w="5240" w:type="dxa"/>
             <w:shd w:val="clear" w:color="auto" w:fill="FFE599" w:themeFill="accent4" w:themeFillTint="66"/>
           </w:tcPr>
           <w:p>
@@ -843,7 +879,7 @@
         </w:tc>
         <w:tc>
           <w:tcPr>
-            <w:tcW w:w="4536" w:type="dxa"/>
+            <w:tcW w:w="5245" w:type="dxa"/>
             <w:shd w:val="clear" w:color="auto" w:fill="FFE599" w:themeFill="accent4" w:themeFillTint="66"/>
           </w:tcPr>
           <w:p>
@@ -874,7 +910,7 @@
         </w:trPr>
         <w:tc>
           <w:tcPr>
-            <w:tcW w:w="4531" w:type="dxa"/>
+            <w:tcW w:w="5240" w:type="dxa"/>
           </w:tcPr>
           <w:p>
             <w:pPr>
@@ -888,7 +924,7 @@
         </w:tc>
         <w:tc>
           <w:tcPr>
-            <w:tcW w:w="4536" w:type="dxa"/>
+            <w:tcW w:w="5245" w:type="dxa"/>
           </w:tcPr>
           <w:p>
             <w:pPr>
@@ -907,7 +943,7 @@
         </w:trPr>
         <w:tc>
           <w:tcPr>
-            <w:tcW w:w="4531" w:type="dxa"/>
+            <w:tcW w:w="5240" w:type="dxa"/>
             <w:shd w:val="clear" w:color="auto" w:fill="FFE599" w:themeFill="accent4" w:themeFillTint="66"/>
           </w:tcPr>
           <w:p>
@@ -933,7 +969,7 @@
         </w:tc>
         <w:tc>
           <w:tcPr>
-            <w:tcW w:w="4536" w:type="dxa"/>
+            <w:tcW w:w="5245" w:type="dxa"/>
             <w:shd w:val="clear" w:color="auto" w:fill="FFE599" w:themeFill="accent4" w:themeFillTint="66"/>
           </w:tcPr>
           <w:p>
@@ -957,8 +993,6 @@
             </w:r>
           </w:p>
         </w:tc>
-        <w:bookmarkStart w:id="0" w:name="_GoBack"/>
-        <w:bookmarkEnd w:id="0"/>
       </w:tr>
       <w:tr>
         <w:trPr>
@@ -966,7 +1000,7 @@
         </w:trPr>
         <w:tc>
           <w:tcPr>
-            <w:tcW w:w="4531" w:type="dxa"/>
+            <w:tcW w:w="5240" w:type="dxa"/>
           </w:tcPr>
           <w:p>
             <w:pPr>
@@ -980,7 +1014,7 @@
         </w:tc>
         <w:tc>
           <w:tcPr>
-            <w:tcW w:w="4536" w:type="dxa"/>
+            <w:tcW w:w="5245" w:type="dxa"/>
           </w:tcPr>
           <w:p>
             <w:pPr>
@@ -1021,38 +1055,100 @@
         </w:rPr>
       </w:pPr>
     </w:p>
+    <w:p>
+      <w:pPr>
+        <w:rPr>
+          <w:rFonts w:ascii="Times New Roman" w:hAnsi="Times New Roman" w:cs="Times New Roman"/>
+          <w:sz w:val="24"/>
+          <w:lang w:val="en-US"/>
+        </w:rPr>
+      </w:pPr>
+    </w:p>
+    <w:p>
+      <w:pPr>
+        <w:rPr>
+          <w:rFonts w:ascii="Times New Roman" w:hAnsi="Times New Roman" w:cs="Times New Roman"/>
+          <w:sz w:val="24"/>
+          <w:lang w:val="en-US"/>
+        </w:rPr>
+      </w:pPr>
+    </w:p>
+    <w:p>
+      <w:pPr>
+        <w:rPr>
+          <w:rFonts w:ascii="Times New Roman" w:hAnsi="Times New Roman" w:cs="Times New Roman"/>
+          <w:sz w:val="24"/>
+          <w:lang w:val="en-US"/>
+        </w:rPr>
+      </w:pPr>
+    </w:p>
+    <w:p>
+      <w:pPr>
+        <w:rPr>
+          <w:rFonts w:ascii="Times New Roman" w:hAnsi="Times New Roman" w:cs="Times New Roman"/>
+          <w:sz w:val="24"/>
+          <w:lang w:val="en-US"/>
+        </w:rPr>
+      </w:pPr>
+    </w:p>
+    <w:p>
+      <w:pPr>
+        <w:rPr>
+          <w:rFonts w:ascii="Times New Roman" w:hAnsi="Times New Roman" w:cs="Times New Roman"/>
+          <w:sz w:val="24"/>
+          <w:lang w:val="en-US"/>
+        </w:rPr>
+      </w:pPr>
+    </w:p>
+    <w:p>
+      <w:pPr>
+        <w:rPr>
+          <w:rFonts w:ascii="Times New Roman" w:hAnsi="Times New Roman" w:cs="Times New Roman"/>
+          <w:sz w:val="24"/>
+          <w:lang w:val="en-US"/>
+        </w:rPr>
+      </w:pPr>
+    </w:p>
+    <w:p>
+      <w:pPr>
+        <w:rPr>
+          <w:rFonts w:ascii="Times New Roman" w:hAnsi="Times New Roman" w:cs="Times New Roman"/>
+          <w:sz w:val="24"/>
+          <w:lang w:val="en-US"/>
+        </w:rPr>
+      </w:pPr>
+    </w:p>
     <w:tbl>
       <w:tblPr>
-        <w:tblStyle w:val="GridTable1Light-Accent5"/>
-        <w:tblW w:w="0" w:type="auto"/>
+        <w:tblStyle w:val="TableGrid"/>
+        <w:tblW w:w="11908" w:type="dxa"/>
+        <w:tblInd w:w="-1423" w:type="dxa"/>
         <w:tblLook w:val="04A0" w:firstRow="1" w:lastRow="0" w:firstColumn="1" w:lastColumn="0" w:noHBand="0" w:noVBand="1"/>
       </w:tblPr>
       <w:tblGrid>
-        <w:gridCol w:w="9016"/>
+        <w:gridCol w:w="11908"/>
       </w:tblGrid>
       <w:tr>
-        <w:trPr>
-          <w:cnfStyle w:val="100000000000" w:firstRow="1" w:lastRow="0" w:firstColumn="0" w:lastColumn="0" w:oddVBand="0" w:evenVBand="0" w:oddHBand="0" w:evenHBand="0" w:firstRowFirstColumn="0" w:firstRowLastColumn="0" w:lastRowFirstColumn="0" w:lastRowLastColumn="0"/>
-        </w:trPr>
         <w:tc>
           <w:tcPr>
-            <w:cnfStyle w:val="001000000000" w:firstRow="0" w:lastRow="0" w:firstColumn="1" w:lastColumn="0" w:oddVBand="0" w:evenVBand="0" w:oddHBand="0" w:evenHBand="0" w:firstRowFirstColumn="0" w:firstRowLastColumn="0" w:lastRowFirstColumn="0" w:lastRowLastColumn="0"/>
-            <w:tcW w:w="9016" w:type="dxa"/>
-            <w:shd w:val="clear" w:color="auto" w:fill="BDD6EE" w:themeFill="accent1" w:themeFillTint="66"/>
+            <w:tcW w:w="11908" w:type="dxa"/>
+            <w:shd w:val="clear" w:color="auto" w:fill="A8D08D" w:themeFill="accent6" w:themeFillTint="99"/>
           </w:tcPr>
           <w:p>
             <w:pPr>
               <w:jc w:val="center"/>
               <w:rPr>
                 <w:rFonts w:ascii="Times New Roman" w:hAnsi="Times New Roman" w:cs="Times New Roman"/>
-                <w:sz w:val="24"/>
+                <w:b/>
+                <w:sz w:val="28"/>
                 <w:lang w:val="en-US"/>
               </w:rPr>
             </w:pPr>
             <w:r>
               <w:rPr>
                 <w:rFonts w:ascii="Times New Roman" w:hAnsi="Times New Roman" w:cs="Times New Roman"/>
-                <w:sz w:val="24"/>
+                <w:b/>
+                <w:sz w:val="28"/>
                 <w:lang w:val="en-US"/>
               </w:rPr>
               <w:lastRenderedPageBreak/>
@@ -1083,19 +1179,42 @@
           <w:rFonts w:ascii="Times New Roman" w:hAnsi="Times New Roman" w:cs="Times New Roman"/>
           <w:lang w:val="en-US"/>
         </w:rPr>
-        <w:t>Game Class {</w:t>
-      </w:r>
-    </w:p>
-    <w:p>
-      <w:pPr>
-        <w:rPr>
-          <w:rFonts w:ascii="Times New Roman" w:hAnsi="Times New Roman" w:cs="Times New Roman"/>
-          <w:lang w:val="en-US"/>
-        </w:rPr>
-      </w:pPr>
-      <w:r>
-        <w:rPr>
-          <w:rFonts w:ascii="Times New Roman" w:hAnsi="Times New Roman" w:cs="Times New Roman"/>
+        <w:t xml:space="preserve">Class </w:t>
+      </w:r>
+      <w:r>
+        <w:rPr>
+          <w:rFonts w:ascii="Times New Roman" w:hAnsi="Times New Roman" w:cs="Times New Roman"/>
+          <w:lang w:val="en-US"/>
+        </w:rPr>
+        <w:t>G</w:t>
+      </w:r>
+      <w:r>
+        <w:rPr>
+          <w:rFonts w:ascii="Times New Roman" w:hAnsi="Times New Roman" w:cs="Times New Roman"/>
+          <w:lang w:val="en-US"/>
+        </w:rPr>
+        <w:t>ame</w:t>
+      </w:r>
+      <w:r>
+        <w:rPr>
+          <w:rFonts w:ascii="Times New Roman" w:hAnsi="Times New Roman" w:cs="Times New Roman"/>
+          <w:lang w:val="en-US"/>
+        </w:rPr>
+        <w:t xml:space="preserve"> {</w:t>
+      </w:r>
+    </w:p>
+    <w:p>
+      <w:pPr>
+        <w:rPr>
+          <w:rFonts w:ascii="Times New Roman" w:hAnsi="Times New Roman" w:cs="Times New Roman"/>
+          <w:b/>
+          <w:lang w:val="en-US"/>
+        </w:rPr>
+      </w:pPr>
+      <w:r>
+        <w:rPr>
+          <w:rFonts w:ascii="Times New Roman" w:hAnsi="Times New Roman" w:cs="Times New Roman"/>
+          <w:b/>
           <w:lang w:val="en-US"/>
         </w:rPr>
         <w:t>//Data Members</w:t>
@@ -1103,52 +1222,374 @@
     </w:p>
     <w:p>
       <w:pPr>
-        <w:rPr>
-          <w:rFonts w:ascii="Times New Roman" w:hAnsi="Times New Roman" w:cs="Times New Roman"/>
-          <w:lang w:val="en-US"/>
-        </w:rPr>
-      </w:pPr>
-      <w:r>
-        <w:rPr>
-          <w:rFonts w:ascii="Times New Roman" w:hAnsi="Times New Roman" w:cs="Times New Roman"/>
-          <w:lang w:val="en-US"/>
-        </w:rPr>
-        <w:t>Sf::RenderWindow window;</w:t>
-      </w:r>
-    </w:p>
-    <w:p>
-      <w:pPr>
-        <w:rPr>
-          <w:rFonts w:ascii="Times New Roman" w:hAnsi="Times New Roman" w:cs="Times New Roman"/>
-          <w:lang w:val="en-US"/>
-        </w:rPr>
-      </w:pPr>
-      <w:r>
-        <w:rPr>
-          <w:rFonts w:ascii="Times New Roman" w:hAnsi="Times New Roman" w:cs="Times New Roman"/>
-          <w:lang w:val="en-US"/>
-        </w:rPr>
-        <w:t>Sf::Font m_font;</w:t>
-      </w:r>
-    </w:p>
-    <w:p>
-      <w:pPr>
-        <w:rPr>
-          <w:rFonts w:ascii="Times New Roman" w:hAnsi="Times New Roman" w:cs="Times New Roman"/>
-          <w:lang w:val="en-US"/>
-        </w:rPr>
-      </w:pPr>
-    </w:p>
-    <w:p>
-      <w:pPr>
-        <w:rPr>
-          <w:rFonts w:ascii="Times New Roman" w:hAnsi="Times New Roman" w:cs="Times New Roman"/>
-          <w:lang w:val="en-US"/>
-        </w:rPr>
-      </w:pPr>
-      <w:r>
-        <w:rPr>
-          <w:rFonts w:ascii="Times New Roman" w:hAnsi="Times New Roman" w:cs="Times New Roman"/>
+        <w:ind w:left="720"/>
+        <w:rPr>
+          <w:rFonts w:ascii="Times New Roman" w:hAnsi="Times New Roman" w:cs="Times New Roman"/>
+          <w:szCs w:val="18"/>
+          <w:shd w:val="clear" w:color="auto" w:fill="FFFFFF"/>
+        </w:rPr>
+      </w:pPr>
+      <w:proofErr w:type="gramStart"/>
+      <w:r>
+        <w:rPr>
+          <w:rFonts w:ascii="Times New Roman" w:hAnsi="Times New Roman" w:cs="Times New Roman"/>
+          <w:b/>
+          <w:szCs w:val="18"/>
+          <w:shd w:val="clear" w:color="auto" w:fill="FFFFFF"/>
+        </w:rPr>
+        <w:t>sf::</w:t>
+      </w:r>
+      <w:proofErr w:type="gramEnd"/>
+      <w:r>
+        <w:rPr>
+          <w:rFonts w:ascii="Times New Roman" w:hAnsi="Times New Roman" w:cs="Times New Roman"/>
+          <w:b/>
+          <w:szCs w:val="18"/>
+          <w:shd w:val="clear" w:color="auto" w:fill="FFFFFF"/>
+        </w:rPr>
+        <w:t>RenderWindow</w:t>
+      </w:r>
+      <w:r>
+        <w:rPr>
+          <w:rFonts w:ascii="Times New Roman" w:hAnsi="Times New Roman" w:cs="Times New Roman"/>
+          <w:szCs w:val="18"/>
+          <w:shd w:val="clear" w:color="auto" w:fill="FFFFFF"/>
+        </w:rPr>
+        <w:t xml:space="preserve"> window;</w:t>
+      </w:r>
+    </w:p>
+    <w:p>
+      <w:pPr>
+        <w:ind w:left="720"/>
+        <w:rPr>
+          <w:rFonts w:ascii="Times New Roman" w:hAnsi="Times New Roman" w:cs="Times New Roman"/>
+          <w:lang w:val="en-US"/>
+        </w:rPr>
+      </w:pPr>
+      <w:proofErr w:type="gramStart"/>
+      <w:r>
+        <w:rPr>
+          <w:rFonts w:ascii="Times New Roman" w:hAnsi="Times New Roman" w:cs="Times New Roman"/>
+          <w:b/>
+          <w:lang w:val="en-US"/>
+        </w:rPr>
+        <w:t>s</w:t>
+      </w:r>
+      <w:r>
+        <w:rPr>
+          <w:rFonts w:ascii="Times New Roman" w:hAnsi="Times New Roman" w:cs="Times New Roman"/>
+          <w:b/>
+          <w:lang w:val="en-US"/>
+        </w:rPr>
+        <w:t>f::</w:t>
+      </w:r>
+      <w:proofErr w:type="gramEnd"/>
+      <w:r>
+        <w:rPr>
+          <w:rFonts w:ascii="Times New Roman" w:hAnsi="Times New Roman" w:cs="Times New Roman"/>
+          <w:b/>
+          <w:lang w:val="en-US"/>
+        </w:rPr>
+        <w:t>Font</w:t>
+      </w:r>
+      <w:r>
+        <w:rPr>
+          <w:rFonts w:ascii="Times New Roman" w:hAnsi="Times New Roman" w:cs="Times New Roman"/>
+          <w:lang w:val="en-US"/>
+        </w:rPr>
+        <w:t xml:space="preserve"> m_font;</w:t>
+      </w:r>
+    </w:p>
+    <w:p>
+      <w:pPr>
+        <w:ind w:left="720"/>
+        <w:rPr>
+          <w:rFonts w:ascii="Times New Roman" w:eastAsia="Times New Roman" w:hAnsi="Times New Roman" w:cs="Times New Roman"/>
+          <w:szCs w:val="18"/>
+          <w:lang w:eastAsia="en-IE"/>
+        </w:rPr>
+      </w:pPr>
+      <w:proofErr w:type="gramStart"/>
+      <w:r>
+        <w:rPr>
+          <w:rFonts w:ascii="Times New Roman" w:eastAsia="Times New Roman" w:hAnsi="Times New Roman" w:cs="Times New Roman"/>
+          <w:b/>
+          <w:szCs w:val="18"/>
+          <w:lang w:eastAsia="en-IE"/>
+        </w:rPr>
+        <w:t>sf::</w:t>
+      </w:r>
+      <w:proofErr w:type="gramEnd"/>
+      <w:r>
+        <w:rPr>
+          <w:rFonts w:ascii="Times New Roman" w:eastAsia="Times New Roman" w:hAnsi="Times New Roman" w:cs="Times New Roman"/>
+          <w:b/>
+          <w:szCs w:val="18"/>
+          <w:lang w:eastAsia="en-IE"/>
+        </w:rPr>
+        <w:t>Text</w:t>
+      </w:r>
+      <w:r>
+        <w:rPr>
+          <w:rFonts w:ascii="Times New Roman" w:eastAsia="Times New Roman" w:hAnsi="Times New Roman" w:cs="Times New Roman"/>
+          <w:szCs w:val="18"/>
+          <w:lang w:eastAsia="en-IE"/>
+        </w:rPr>
+        <w:t xml:space="preserve"> m_</w:t>
+      </w:r>
+      <w:r>
+        <w:rPr>
+          <w:rFonts w:ascii="Times New Roman" w:eastAsia="Times New Roman" w:hAnsi="Times New Roman" w:cs="Times New Roman"/>
+          <w:szCs w:val="18"/>
+          <w:lang w:eastAsia="en-IE"/>
+        </w:rPr>
+        <w:t>message; /</w:t>
+      </w:r>
+      <w:r>
+        <w:rPr>
+          <w:rFonts w:ascii="Times New Roman" w:eastAsia="Times New Roman" w:hAnsi="Times New Roman" w:cs="Times New Roman"/>
+          <w:szCs w:val="18"/>
+          <w:lang w:eastAsia="en-IE"/>
+        </w:rPr>
+        <w:t>/ text to write on the screen</w:t>
+      </w:r>
+    </w:p>
+    <w:p>
+      <w:pPr>
+        <w:ind w:left="720"/>
+        <w:rPr>
+          <w:rFonts w:ascii="Times New Roman" w:eastAsia="Times New Roman" w:hAnsi="Times New Roman" w:cs="Times New Roman"/>
+          <w:szCs w:val="18"/>
+          <w:lang w:eastAsia="en-IE"/>
+        </w:rPr>
+      </w:pPr>
+      <w:proofErr w:type="gramStart"/>
+      <w:r>
+        <w:rPr>
+          <w:rFonts w:ascii="Times New Roman" w:eastAsia="Times New Roman" w:hAnsi="Times New Roman" w:cs="Times New Roman"/>
+          <w:b/>
+          <w:szCs w:val="18"/>
+          <w:lang w:eastAsia="en-IE"/>
+        </w:rPr>
+        <w:t>sf::</w:t>
+      </w:r>
+      <w:proofErr w:type="gramEnd"/>
+      <w:r>
+        <w:rPr>
+          <w:rFonts w:ascii="Times New Roman" w:eastAsia="Times New Roman" w:hAnsi="Times New Roman" w:cs="Times New Roman"/>
+          <w:b/>
+          <w:szCs w:val="18"/>
+          <w:lang w:eastAsia="en-IE"/>
+        </w:rPr>
+        <w:t>Texture</w:t>
+      </w:r>
+      <w:r>
+        <w:rPr>
+          <w:rFonts w:ascii="Times New Roman" w:eastAsia="Times New Roman" w:hAnsi="Times New Roman" w:cs="Times New Roman"/>
+          <w:szCs w:val="18"/>
+          <w:lang w:eastAsia="en-IE"/>
+        </w:rPr>
+        <w:t xml:space="preserve"> backGroundTexture</w:t>
+      </w:r>
+      <w:r>
+        <w:rPr>
+          <w:rFonts w:ascii="Times New Roman" w:eastAsia="Times New Roman" w:hAnsi="Times New Roman" w:cs="Times New Roman"/>
+          <w:szCs w:val="18"/>
+          <w:lang w:eastAsia="en-IE"/>
+        </w:rPr>
+        <w:t>;</w:t>
+      </w:r>
+    </w:p>
+    <w:p>
+      <w:pPr>
+        <w:ind w:left="720"/>
+        <w:rPr>
+          <w:rFonts w:ascii="Times New Roman" w:hAnsi="Times New Roman" w:cs="Times New Roman"/>
+          <w:lang w:val="en-US"/>
+        </w:rPr>
+      </w:pPr>
+      <w:proofErr w:type="gramStart"/>
+      <w:r>
+        <w:rPr>
+          <w:rFonts w:ascii="Times New Roman" w:eastAsia="Times New Roman" w:hAnsi="Times New Roman" w:cs="Times New Roman"/>
+          <w:b/>
+          <w:szCs w:val="18"/>
+          <w:lang w:eastAsia="en-IE"/>
+        </w:rPr>
+        <w:t>sf::</w:t>
+      </w:r>
+      <w:proofErr w:type="gramEnd"/>
+      <w:r>
+        <w:rPr>
+          <w:rFonts w:ascii="Times New Roman" w:eastAsia="Times New Roman" w:hAnsi="Times New Roman" w:cs="Times New Roman"/>
+          <w:b/>
+          <w:szCs w:val="18"/>
+          <w:lang w:eastAsia="en-IE"/>
+        </w:rPr>
+        <w:t>Sprite</w:t>
+      </w:r>
+      <w:r>
+        <w:rPr>
+          <w:rFonts w:ascii="Times New Roman" w:eastAsia="Times New Roman" w:hAnsi="Times New Roman" w:cs="Times New Roman"/>
+          <w:szCs w:val="18"/>
+          <w:lang w:eastAsia="en-IE"/>
+        </w:rPr>
+        <w:t xml:space="preserve"> backGroundSprite</w:t>
+      </w:r>
+      <w:r>
+        <w:rPr>
+          <w:rFonts w:ascii="Times New Roman" w:hAnsi="Times New Roman" w:cs="Times New Roman"/>
+          <w:lang w:val="en-US"/>
+        </w:rPr>
+        <w:t>;</w:t>
+      </w:r>
+    </w:p>
+    <w:p>
+      <w:pPr>
+        <w:ind w:left="720"/>
+        <w:rPr>
+          <w:rFonts w:ascii="Times New Roman" w:hAnsi="Times New Roman" w:cs="Times New Roman"/>
+          <w:lang w:val="en-US"/>
+        </w:rPr>
+      </w:pPr>
+    </w:p>
+    <w:p>
+      <w:pPr>
+        <w:ind w:left="720"/>
+        <w:rPr>
+          <w:rFonts w:ascii="Times New Roman" w:hAnsi="Times New Roman" w:cs="Times New Roman"/>
+          <w:lang w:val="en-US"/>
+        </w:rPr>
+      </w:pPr>
+      <w:r>
+        <w:rPr>
+          <w:rFonts w:ascii="Times New Roman" w:hAnsi="Times New Roman" w:cs="Times New Roman"/>
+          <w:b/>
+          <w:lang w:val="en-US"/>
+        </w:rPr>
+        <w:t xml:space="preserve">Player </w:t>
+      </w:r>
+      <w:r>
+        <w:rPr>
+          <w:rFonts w:ascii="Times New Roman" w:hAnsi="Times New Roman" w:cs="Times New Roman"/>
+          <w:lang w:val="en-US"/>
+        </w:rPr>
+        <w:t>player; //Object Declaration</w:t>
+      </w:r>
+    </w:p>
+    <w:p>
+      <w:pPr>
+        <w:ind w:left="720"/>
+        <w:rPr>
+          <w:rFonts w:ascii="Times New Roman" w:hAnsi="Times New Roman" w:cs="Times New Roman"/>
+          <w:lang w:val="en-US"/>
+        </w:rPr>
+      </w:pPr>
+      <w:r>
+        <w:rPr>
+          <w:rFonts w:ascii="Times New Roman" w:hAnsi="Times New Roman" w:cs="Times New Roman"/>
+          <w:b/>
+          <w:lang w:val="en-US"/>
+        </w:rPr>
+        <w:t>Dealer</w:t>
+      </w:r>
+      <w:r>
+        <w:rPr>
+          <w:rFonts w:ascii="Times New Roman" w:hAnsi="Times New Roman" w:cs="Times New Roman"/>
+          <w:lang w:val="en-US"/>
+        </w:rPr>
+        <w:t xml:space="preserve"> </w:t>
+      </w:r>
+      <w:proofErr w:type="spellStart"/>
+      <w:r>
+        <w:rPr>
+          <w:rFonts w:ascii="Times New Roman" w:hAnsi="Times New Roman" w:cs="Times New Roman"/>
+          <w:lang w:val="en-US"/>
+        </w:rPr>
+        <w:t>dealer</w:t>
+      </w:r>
+      <w:proofErr w:type="spellEnd"/>
+      <w:r>
+        <w:rPr>
+          <w:rFonts w:ascii="Times New Roman" w:hAnsi="Times New Roman" w:cs="Times New Roman"/>
+          <w:lang w:val="en-US"/>
+        </w:rPr>
+        <w:t>; //</w:t>
+      </w:r>
+      <w:r>
+        <w:rPr>
+          <w:rFonts w:ascii="Times New Roman" w:hAnsi="Times New Roman" w:cs="Times New Roman"/>
+          <w:lang w:val="en-US"/>
+        </w:rPr>
+        <w:t xml:space="preserve"> </w:t>
+      </w:r>
+      <w:r>
+        <w:rPr>
+          <w:rFonts w:ascii="Times New Roman" w:hAnsi="Times New Roman" w:cs="Times New Roman"/>
+          <w:lang w:val="en-US"/>
+        </w:rPr>
+        <w:t>Object Declaration</w:t>
+      </w:r>
+    </w:p>
+    <w:p>
+      <w:pPr>
+        <w:ind w:left="720"/>
+        <w:rPr>
+          <w:rFonts w:ascii="Times New Roman" w:hAnsi="Times New Roman" w:cs="Times New Roman"/>
+          <w:lang w:val="en-US"/>
+        </w:rPr>
+      </w:pPr>
+      <w:r>
+        <w:rPr>
+          <w:rFonts w:ascii="Times New Roman" w:hAnsi="Times New Roman" w:cs="Times New Roman"/>
+          <w:b/>
+          <w:lang w:val="en-US"/>
+        </w:rPr>
+        <w:t xml:space="preserve">Cards </w:t>
+      </w:r>
+      <w:proofErr w:type="spellStart"/>
+      <w:r>
+        <w:rPr>
+          <w:rFonts w:ascii="Times New Roman" w:hAnsi="Times New Roman" w:cs="Times New Roman"/>
+          <w:lang w:val="en-US"/>
+        </w:rPr>
+        <w:t>cards</w:t>
+      </w:r>
+      <w:proofErr w:type="spellEnd"/>
+      <w:r>
+        <w:rPr>
+          <w:rFonts w:ascii="Times New Roman" w:hAnsi="Times New Roman" w:cs="Times New Roman"/>
+          <w:lang w:val="en-US"/>
+        </w:rPr>
+        <w:t>; //</w:t>
+      </w:r>
+      <w:r>
+        <w:rPr>
+          <w:rFonts w:ascii="Times New Roman" w:hAnsi="Times New Roman" w:cs="Times New Roman"/>
+          <w:lang w:val="en-US"/>
+        </w:rPr>
+        <w:t xml:space="preserve"> </w:t>
+      </w:r>
+      <w:r>
+        <w:rPr>
+          <w:rFonts w:ascii="Times New Roman" w:hAnsi="Times New Roman" w:cs="Times New Roman"/>
+          <w:lang w:val="en-US"/>
+        </w:rPr>
+        <w:t>Object Declaration</w:t>
+      </w:r>
+    </w:p>
+    <w:p>
+      <w:pPr>
+        <w:rPr>
+          <w:rFonts w:ascii="Times New Roman" w:hAnsi="Times New Roman" w:cs="Times New Roman"/>
+          <w:b/>
+          <w:lang w:val="en-US"/>
+        </w:rPr>
+      </w:pPr>
+      <w:r>
+        <w:rPr>
+          <w:rFonts w:ascii="Times New Roman" w:hAnsi="Times New Roman" w:cs="Times New Roman"/>
+          <w:b/>
           <w:lang w:val="en-US"/>
         </w:rPr>
         <w:t>//Methods</w:t>
@@ -1156,6 +1597,7 @@
     </w:p>
     <w:p>
       <w:pPr>
+        <w:ind w:left="720"/>
         <w:rPr>
           <w:rFonts w:ascii="Times New Roman" w:hAnsi="Times New Roman" w:cs="Times New Roman"/>
           <w:lang w:val="en-US"/>
@@ -1171,21 +1613,39 @@
     </w:p>
     <w:p>
       <w:pPr>
-        <w:rPr>
-          <w:rFonts w:ascii="Times New Roman" w:hAnsi="Times New Roman" w:cs="Times New Roman"/>
-          <w:lang w:val="en-US"/>
-        </w:rPr>
-      </w:pPr>
-      <w:r>
-        <w:rPr>
-          <w:rFonts w:ascii="Times New Roman" w:hAnsi="Times New Roman" w:cs="Times New Roman"/>
-          <w:lang w:val="en-US"/>
-        </w:rPr>
-        <w:t>Void loadContent ();</w:t>
-      </w:r>
-    </w:p>
-    <w:p>
-      <w:pPr>
+        <w:ind w:left="720"/>
+        <w:rPr>
+          <w:rFonts w:ascii="Times New Roman" w:hAnsi="Times New Roman" w:cs="Times New Roman"/>
+          <w:lang w:val="en-US"/>
+        </w:rPr>
+      </w:pPr>
+      <w:r>
+        <w:rPr>
+          <w:rFonts w:ascii="Times New Roman" w:hAnsi="Times New Roman" w:cs="Times New Roman"/>
+          <w:lang w:val="en-US"/>
+        </w:rPr>
+        <w:t xml:space="preserve">Void </w:t>
+      </w:r>
+      <w:proofErr w:type="spellStart"/>
+      <w:r>
+        <w:rPr>
+          <w:rFonts w:ascii="Times New Roman" w:hAnsi="Times New Roman" w:cs="Times New Roman"/>
+          <w:lang w:val="en-US"/>
+        </w:rPr>
+        <w:t>loadContent</w:t>
+      </w:r>
+      <w:proofErr w:type="spellEnd"/>
+      <w:r>
+        <w:rPr>
+          <w:rFonts w:ascii="Times New Roman" w:hAnsi="Times New Roman" w:cs="Times New Roman"/>
+          <w:lang w:val="en-US"/>
+        </w:rPr>
+        <w:t xml:space="preserve"> ();</w:t>
+      </w:r>
+    </w:p>
+    <w:p>
+      <w:pPr>
+        <w:ind w:left="720"/>
         <w:rPr>
           <w:rFonts w:ascii="Times New Roman" w:hAnsi="Times New Roman" w:cs="Times New Roman"/>
           <w:lang w:val="en-US"/>
@@ -1201,6 +1661,7 @@
     </w:p>
     <w:p>
       <w:pPr>
+        <w:ind w:left="720"/>
         <w:rPr>
           <w:rFonts w:ascii="Times New Roman" w:hAnsi="Times New Roman" w:cs="Times New Roman"/>
           <w:lang w:val="en-US"/>
@@ -1216,6 +1677,7 @@
     </w:p>
     <w:p>
       <w:pPr>
+        <w:ind w:left="720"/>
         <w:rPr>
           <w:rFonts w:ascii="Times New Roman" w:hAnsi="Times New Roman" w:cs="Times New Roman"/>
           <w:lang w:val="en-US"/>
@@ -1234,6 +1696,1225 @@
         <w:rPr>
           <w:rFonts w:ascii="Times New Roman" w:hAnsi="Times New Roman" w:cs="Times New Roman"/>
           <w:sz w:val="18"/>
+          <w:lang w:val="en-US"/>
+        </w:rPr>
+      </w:pPr>
+      <w:r>
+        <w:rPr>
+          <w:rFonts w:ascii="Times New Roman" w:hAnsi="Times New Roman" w:cs="Times New Roman"/>
+          <w:sz w:val="18"/>
+          <w:lang w:val="en-US"/>
+        </w:rPr>
+        <w:t>};</w:t>
+      </w:r>
+    </w:p>
+    <w:p>
+      <w:pPr>
+        <w:rPr>
+          <w:rFonts w:ascii="Times New Roman" w:hAnsi="Times New Roman" w:cs="Times New Roman"/>
+          <w:sz w:val="24"/>
+          <w:lang w:val="en-US"/>
+        </w:rPr>
+      </w:pPr>
+      <w:r>
+        <w:rPr>
+          <w:rFonts w:ascii="Times New Roman" w:hAnsi="Times New Roman" w:cs="Times New Roman"/>
+          <w:noProof/>
+          <w:lang w:eastAsia="en-IE"/>
+        </w:rPr>
+        <mc:AlternateContent>
+          <mc:Choice Requires="wps">
+            <w:drawing>
+              <wp:anchor distT="0" distB="0" distL="114300" distR="114300" simplePos="0" relativeHeight="251659264" behindDoc="1" locked="0" layoutInCell="1" allowOverlap="1" wp14:anchorId="53BF6319" wp14:editId="70498B1F">
+                <wp:simplePos x="0" y="0"/>
+                <wp:positionH relativeFrom="margin">
+                  <wp:posOffset>-5938</wp:posOffset>
+                </wp:positionH>
+                <wp:positionV relativeFrom="page">
+                  <wp:posOffset>6044540</wp:posOffset>
+                </wp:positionV>
+                <wp:extent cx="6626225" cy="4144010"/>
+                <wp:effectExtent l="19050" t="19050" r="41275" b="46990"/>
+                <wp:wrapNone/>
+                <wp:docPr id="1" name="Text Box 1"/>
+                <wp:cNvGraphicFramePr/>
+                <a:graphic xmlns:a="http://schemas.openxmlformats.org/drawingml/2006/main">
+                  <a:graphicData uri="http://schemas.microsoft.com/office/word/2010/wordprocessingShape">
+                    <wps:wsp>
+                      <wps:cNvSpPr txBox="1"/>
+                      <wps:spPr>
+                        <a:xfrm>
+                          <a:off x="0" y="0"/>
+                          <a:ext cx="6626225" cy="4144010"/>
+                        </a:xfrm>
+                        <a:prstGeom prst="rect">
+                          <a:avLst/>
+                        </a:prstGeom>
+                        <a:gradFill flip="none" rotWithShape="1">
+                          <a:gsLst>
+                            <a:gs pos="0">
+                              <a:schemeClr val="accent1">
+                                <a:lumMod val="5000"/>
+                                <a:lumOff val="95000"/>
+                              </a:schemeClr>
+                            </a:gs>
+                            <a:gs pos="100000">
+                              <a:schemeClr val="accent1">
+                                <a:lumMod val="45000"/>
+                                <a:lumOff val="55000"/>
+                              </a:schemeClr>
+                            </a:gs>
+                            <a:gs pos="77000">
+                              <a:schemeClr val="accent1">
+                                <a:lumMod val="45000"/>
+                                <a:lumOff val="55000"/>
+                              </a:schemeClr>
+                            </a:gs>
+                            <a:gs pos="100000">
+                              <a:schemeClr val="accent1">
+                                <a:lumMod val="30000"/>
+                                <a:lumOff val="70000"/>
+                              </a:schemeClr>
+                            </a:gs>
+                          </a:gsLst>
+                          <a:path path="circle">
+                            <a:fillToRect l="100000" t="100000"/>
+                          </a:path>
+                          <a:tileRect r="-100000" b="-100000"/>
+                        </a:gradFill>
+                        <a:ln w="50800" cap="sq" cmpd="dbl">
+                          <a:solidFill>
+                            <a:schemeClr val="accent1">
+                              <a:alpha val="42000"/>
+                            </a:schemeClr>
+                          </a:solidFill>
+                          <a:bevel/>
+                        </a:ln>
+                      </wps:spPr>
+                      <wps:txbx>
+                        <w:txbxContent>
+                          <w:p>
+                            <w:pPr>
+                              <w:rPr>
+                                <w:lang w:val="en-US"/>
+                              </w:rPr>
+                            </w:pPr>
+                          </w:p>
+                        </w:txbxContent>
+                      </wps:txbx>
+                      <wps:bodyPr rot="0" spcFirstLastPara="0" vertOverflow="overflow" horzOverflow="overflow" vert="horz" wrap="square" lIns="91440" tIns="45720" rIns="91440" bIns="45720" numCol="1" spcCol="0" rtlCol="0" fromWordArt="0" anchor="t" anchorCtr="0" forceAA="0" compatLnSpc="1">
+                        <a:prstTxWarp prst="textNoShape">
+                          <a:avLst/>
+                        </a:prstTxWarp>
+                        <a:noAutofit/>
+                      </wps:bodyPr>
+                    </wps:wsp>
+                  </a:graphicData>
+                </a:graphic>
+                <wp14:sizeRelH relativeFrom="margin">
+                  <wp14:pctWidth>0</wp14:pctWidth>
+                </wp14:sizeRelH>
+                <wp14:sizeRelV relativeFrom="margin">
+                  <wp14:pctHeight>0</wp14:pctHeight>
+                </wp14:sizeRelV>
+              </wp:anchor>
+            </w:drawing>
+          </mc:Choice>
+          <mc:Fallback>
+            <w:pict>
+              <v:shapetype w14:anchorId="53BF6319" id="_x0000_t202" coordsize="21600,21600" o:spt="202" path="m,l,21600r21600,l21600,xe">
+                <v:stroke joinstyle="miter"/>
+                <v:path gradientshapeok="t" o:connecttype="rect"/>
+              </v:shapetype>
+              <v:shape id="Text Box 1" o:spid="_x0000_s1026" type="#_x0000_t202" style="position:absolute;margin-left:-.45pt;margin-top:475.95pt;width:521.75pt;height:326.3pt;z-index:-251657216;visibility:visible;mso-wrap-style:square;mso-width-percent:0;mso-height-percent:0;mso-wrap-distance-left:9pt;mso-wrap-distance-top:0;mso-wrap-distance-right:9pt;mso-wrap-distance-bottom:0;mso-position-horizontal:absolute;mso-position-horizontal-relative:margin;mso-position-vertical:absolute;mso-position-vertical-relative:page;mso-width-percent:0;mso-height-percent:0;mso-width-relative:margin;mso-height-relative:margin;v-text-anchor:top" o:gfxdata="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" fillcolor="#f7fafd [180]" strokecolor="#5b9bd5 [3204]" strokeweight="4pt">
+                <v:fill color2="#cde0f2 [980]" rotate="t" focusposition="1,1" focussize="" colors="0 #f7fafd;50463f #b5d2ec;1 #b5d2ec;1 #cee1f2" focus="100%" type="gradientRadial"/>
+                <v:stroke opacity="27499f" linestyle="thinThin" joinstyle="bevel" endcap="square"/>
+                <v:textbox>
+                  <w:txbxContent>
+                    <w:p>
+                      <w:pPr>
+                        <w:rPr>
+                          <w:lang w:val="en-US"/>
+                        </w:rPr>
+                      </w:pPr>
+                    </w:p>
+                  </w:txbxContent>
+                </v:textbox>
+                <w10:wrap anchorx="margin" anchory="page"/>
+              </v:shape>
+            </w:pict>
+          </mc:Fallback>
+        </mc:AlternateContent>
+      </w:r>
+    </w:p>
+    <w:p>
+      <w:pPr>
+        <w:rPr>
+          <w:rFonts w:ascii="Times New Roman" w:hAnsi="Times New Roman" w:cs="Times New Roman"/>
+          <w:sz w:val="24"/>
+          <w:lang w:val="en-US"/>
+        </w:rPr>
+      </w:pPr>
+    </w:p>
+    <w:p>
+      <w:pPr>
+        <w:rPr>
+          <w:rFonts w:ascii="Times New Roman" w:hAnsi="Times New Roman" w:cs="Times New Roman"/>
+          <w:sz w:val="24"/>
+          <w:lang w:val="en-US"/>
+        </w:rPr>
+      </w:pPr>
+    </w:p>
+    <w:p>
+      <w:pPr>
+        <w:rPr>
+          <w:rFonts w:ascii="Times New Roman" w:hAnsi="Times New Roman" w:cs="Times New Roman"/>
+          <w:sz w:val="24"/>
+          <w:lang w:val="en-US"/>
+        </w:rPr>
+      </w:pPr>
+    </w:p>
+    <w:p>
+      <w:pPr>
+        <w:rPr>
+          <w:rFonts w:ascii="Times New Roman" w:hAnsi="Times New Roman" w:cs="Times New Roman"/>
+          <w:sz w:val="24"/>
+          <w:lang w:val="en-US"/>
+        </w:rPr>
+      </w:pPr>
+    </w:p>
+    <w:p>
+      <w:pPr>
+        <w:rPr>
+          <w:rFonts w:ascii="Times New Roman" w:hAnsi="Times New Roman" w:cs="Times New Roman"/>
+          <w:sz w:val="24"/>
+          <w:lang w:val="en-US"/>
+        </w:rPr>
+      </w:pPr>
+    </w:p>
+    <w:p>
+      <w:pPr>
+        <w:rPr>
+          <w:rFonts w:ascii="Times New Roman" w:hAnsi="Times New Roman" w:cs="Times New Roman"/>
+          <w:sz w:val="24"/>
+          <w:lang w:val="en-US"/>
+        </w:rPr>
+      </w:pPr>
+    </w:p>
+    <w:p>
+      <w:pPr>
+        <w:rPr>
+          <w:rFonts w:ascii="Times New Roman" w:hAnsi="Times New Roman" w:cs="Times New Roman"/>
+          <w:sz w:val="24"/>
+          <w:lang w:val="en-US"/>
+        </w:rPr>
+      </w:pPr>
+    </w:p>
+    <w:p>
+      <w:pPr>
+        <w:rPr>
+          <w:rFonts w:ascii="Times New Roman" w:hAnsi="Times New Roman" w:cs="Times New Roman"/>
+          <w:sz w:val="24"/>
+          <w:lang w:val="en-US"/>
+        </w:rPr>
+      </w:pPr>
+    </w:p>
+    <w:p>
+      <w:pPr>
+        <w:rPr>
+          <w:rFonts w:ascii="Times New Roman" w:hAnsi="Times New Roman" w:cs="Times New Roman"/>
+          <w:sz w:val="24"/>
+          <w:lang w:val="en-US"/>
+        </w:rPr>
+      </w:pPr>
+    </w:p>
+    <w:p>
+      <w:pPr>
+        <w:rPr>
+          <w:rFonts w:ascii="Times New Roman" w:hAnsi="Times New Roman" w:cs="Times New Roman"/>
+          <w:sz w:val="24"/>
+          <w:lang w:val="en-US"/>
+        </w:rPr>
+      </w:pPr>
+    </w:p>
+    <w:p>
+      <w:pPr>
+        <w:rPr>
+          <w:rFonts w:ascii="Times New Roman" w:hAnsi="Times New Roman" w:cs="Times New Roman"/>
+          <w:sz w:val="24"/>
+          <w:lang w:val="en-US"/>
+        </w:rPr>
+      </w:pPr>
+    </w:p>
+    <w:p>
+      <w:pPr>
+        <w:rPr>
+          <w:rFonts w:ascii="Times New Roman" w:hAnsi="Times New Roman" w:cs="Times New Roman"/>
+          <w:sz w:val="24"/>
+          <w:lang w:val="en-US"/>
+        </w:rPr>
+      </w:pPr>
+    </w:p>
+    <w:p>
+      <w:pPr>
+        <w:rPr>
+          <w:rFonts w:ascii="Times New Roman" w:hAnsi="Times New Roman" w:cs="Times New Roman"/>
+          <w:sz w:val="24"/>
+          <w:lang w:val="en-US"/>
+        </w:rPr>
+      </w:pPr>
+    </w:p>
+    <w:p>
+      <w:pPr>
+        <w:rPr>
+          <w:rFonts w:ascii="Times New Roman" w:hAnsi="Times New Roman" w:cs="Times New Roman"/>
+          <w:sz w:val="24"/>
+          <w:lang w:val="en-US"/>
+        </w:rPr>
+      </w:pPr>
+    </w:p>
+    <w:tbl>
+      <w:tblPr>
+        <w:tblStyle w:val="TableGrid"/>
+        <w:tblW w:w="11908" w:type="dxa"/>
+        <w:tblInd w:w="-1423" w:type="dxa"/>
+        <w:tblLook w:val="04A0" w:firstRow="1" w:lastRow="0" w:firstColumn="1" w:lastColumn="0" w:noHBand="0" w:noVBand="1"/>
+      </w:tblPr>
+      <w:tblGrid>
+        <w:gridCol w:w="11908"/>
+      </w:tblGrid>
+      <w:tr>
+        <w:tc>
+          <w:tcPr>
+            <w:tcW w:w="11908" w:type="dxa"/>
+            <w:shd w:val="clear" w:color="auto" w:fill="BA8DFB"/>
+          </w:tcPr>
+          <w:p>
+            <w:pPr>
+              <w:jc w:val="center"/>
+              <w:rPr>
+                <w:rFonts w:ascii="Times New Roman" w:hAnsi="Times New Roman" w:cs="Times New Roman"/>
+                <w:b/>
+                <w:sz w:val="28"/>
+                <w:lang w:val="en-US"/>
+              </w:rPr>
+            </w:pPr>
+            <w:r>
+              <w:rPr>
+                <w:rFonts w:ascii="Times New Roman" w:hAnsi="Times New Roman" w:cs="Times New Roman"/>
+                <w:b/>
+                <w:sz w:val="28"/>
+                <w:lang w:val="en-US"/>
+              </w:rPr>
+              <w:lastRenderedPageBreak/>
+              <w:t xml:space="preserve">Card </w:t>
+            </w:r>
+            <w:r>
+              <w:rPr>
+                <w:rFonts w:ascii="Times New Roman" w:hAnsi="Times New Roman" w:cs="Times New Roman"/>
+                <w:b/>
+                <w:sz w:val="28"/>
+                <w:lang w:val="en-US"/>
+              </w:rPr>
+              <w:t>Class Diagram</w:t>
+            </w:r>
+          </w:p>
+        </w:tc>
+      </w:tr>
+    </w:tbl>
+    <w:p>
+      <w:pPr>
+        <w:rPr>
+          <w:rFonts w:ascii="Times New Roman" w:hAnsi="Times New Roman" w:cs="Times New Roman"/>
+          <w:sz w:val="24"/>
+          <w:lang w:val="en-US"/>
+        </w:rPr>
+      </w:pPr>
+    </w:p>
+    <w:p>
+      <w:pPr>
+        <w:rPr>
+          <w:rFonts w:ascii="Times New Roman" w:hAnsi="Times New Roman" w:cs="Times New Roman"/>
+          <w:sz w:val="24"/>
+          <w:lang w:val="en-US"/>
+        </w:rPr>
+      </w:pPr>
+      <w:r>
+        <w:rPr>
+          <w:rFonts w:ascii="Times New Roman" w:hAnsi="Times New Roman" w:cs="Times New Roman"/>
+          <w:sz w:val="24"/>
+          <w:lang w:val="en-US"/>
+        </w:rPr>
+        <w:t>Class Cards</w:t>
+      </w:r>
+      <w:r>
+        <w:rPr>
+          <w:rFonts w:ascii="Times New Roman" w:hAnsi="Times New Roman" w:cs="Times New Roman"/>
+          <w:sz w:val="24"/>
+          <w:lang w:val="en-US"/>
+        </w:rPr>
+        <w:t xml:space="preserve"> {</w:t>
+      </w:r>
+    </w:p>
+    <w:p>
+      <w:pPr>
+        <w:rPr>
+          <w:rFonts w:ascii="Times New Roman" w:hAnsi="Times New Roman" w:cs="Times New Roman"/>
+          <w:b/>
+          <w:lang w:val="en-US"/>
+        </w:rPr>
+      </w:pPr>
+      <w:r>
+        <w:rPr>
+          <w:rFonts w:ascii="Times New Roman" w:hAnsi="Times New Roman" w:cs="Times New Roman"/>
+          <w:b/>
+          <w:lang w:val="en-US"/>
+        </w:rPr>
+        <w:t>//Data Members</w:t>
+      </w:r>
+    </w:p>
+    <w:p>
+      <w:pPr>
+        <w:rPr>
+          <w:rFonts w:ascii="Times New Roman" w:hAnsi="Times New Roman" w:cs="Times New Roman"/>
+          <w:sz w:val="24"/>
+          <w:lang w:val="en-US"/>
+        </w:rPr>
+      </w:pPr>
+      <w:r>
+        <w:rPr>
+          <w:rFonts w:ascii="Times New Roman" w:hAnsi="Times New Roman" w:cs="Times New Roman"/>
+          <w:sz w:val="24"/>
+          <w:lang w:val="en-US"/>
+        </w:rPr>
+        <w:t xml:space="preserve">Sf::text card; //Stores the value and the name of the </w:t>
+      </w:r>
+      <w:r>
+        <w:rPr>
+          <w:rFonts w:ascii="Times New Roman" w:hAnsi="Times New Roman" w:cs="Times New Roman"/>
+          <w:sz w:val="24"/>
+          <w:lang w:val="en-US"/>
+        </w:rPr>
+        <w:t>card</w:t>
+      </w:r>
+    </w:p>
+    <w:p>
+      <w:pPr>
+        <w:rPr>
+          <w:rFonts w:ascii="Times New Roman" w:hAnsi="Times New Roman" w:cs="Times New Roman"/>
+          <w:sz w:val="24"/>
+          <w:lang w:val="en-US"/>
+        </w:rPr>
+      </w:pPr>
+    </w:p>
+    <w:p>
+      <w:pPr>
+        <w:rPr>
+          <w:rFonts w:ascii="Times New Roman" w:hAnsi="Times New Roman" w:cs="Times New Roman"/>
+          <w:b/>
+          <w:lang w:val="en-US"/>
+        </w:rPr>
+      </w:pPr>
+      <w:r>
+        <w:rPr>
+          <w:rFonts w:ascii="Times New Roman" w:hAnsi="Times New Roman" w:cs="Times New Roman"/>
+          <w:b/>
+          <w:lang w:val="en-US"/>
+        </w:rPr>
+        <w:t>//Methods</w:t>
+      </w:r>
+      <w:bookmarkStart w:id="0" w:name="_GoBack"/>
+      <w:bookmarkEnd w:id="0"/>
+    </w:p>
+    <w:p>
+      <w:pPr>
+        <w:rPr>
+          <w:rFonts w:ascii="Times New Roman" w:hAnsi="Times New Roman" w:cs="Times New Roman"/>
+          <w:sz w:val="24"/>
+          <w:lang w:val="en-US"/>
+        </w:rPr>
+      </w:pPr>
+      <w:r>
+        <w:rPr>
+          <w:rFonts w:ascii="Times New Roman" w:hAnsi="Times New Roman" w:cs="Times New Roman"/>
+          <w:sz w:val="24"/>
+          <w:lang w:val="en-US"/>
+        </w:rPr>
+        <w:t>getCard ();</w:t>
+      </w:r>
+    </w:p>
+    <w:p>
+      <w:pPr>
+        <w:rPr>
+          <w:rFonts w:ascii="Times New Roman" w:hAnsi="Times New Roman" w:cs="Times New Roman"/>
+          <w:sz w:val="24"/>
+          <w:lang w:val="en-US"/>
+        </w:rPr>
+      </w:pPr>
+    </w:p>
+    <w:p>
+      <w:pPr>
+        <w:rPr>
+          <w:rFonts w:ascii="Times New Roman" w:hAnsi="Times New Roman" w:cs="Times New Roman"/>
+          <w:sz w:val="24"/>
+          <w:lang w:val="en-US"/>
+        </w:rPr>
+      </w:pPr>
+      <w:r>
+        <w:rPr>
+          <w:rFonts w:ascii="Times New Roman" w:hAnsi="Times New Roman" w:cs="Times New Roman"/>
+          <w:sz w:val="24"/>
+          <w:lang w:val="en-US"/>
+        </w:rPr>
+        <w:t>};</w:t>
+      </w:r>
+    </w:p>
+    <w:p>
+      <w:pPr>
+        <w:rPr>
+          <w:rFonts w:ascii="Times New Roman" w:hAnsi="Times New Roman" w:cs="Times New Roman"/>
+          <w:sz w:val="24"/>
+          <w:lang w:val="en-US"/>
+        </w:rPr>
+      </w:pPr>
+    </w:p>
+    <w:p>
+      <w:pPr>
+        <w:rPr>
+          <w:rFonts w:ascii="Times New Roman" w:hAnsi="Times New Roman" w:cs="Times New Roman"/>
+          <w:sz w:val="24"/>
+          <w:lang w:val="en-US"/>
+        </w:rPr>
+      </w:pPr>
+    </w:p>
+    <w:p>
+      <w:pPr>
+        <w:rPr>
+          <w:rFonts w:ascii="Times New Roman" w:hAnsi="Times New Roman" w:cs="Times New Roman"/>
+          <w:sz w:val="24"/>
+          <w:lang w:val="en-US"/>
+        </w:rPr>
+      </w:pPr>
+    </w:p>
+    <w:p>
+      <w:pPr>
+        <w:rPr>
+          <w:rFonts w:ascii="Times New Roman" w:hAnsi="Times New Roman" w:cs="Times New Roman"/>
+          <w:sz w:val="24"/>
+          <w:lang w:val="en-US"/>
+        </w:rPr>
+      </w:pPr>
+    </w:p>
+    <w:p>
+      <w:pPr>
+        <w:rPr>
+          <w:rFonts w:ascii="Times New Roman" w:hAnsi="Times New Roman" w:cs="Times New Roman"/>
+          <w:sz w:val="24"/>
+          <w:lang w:val="en-US"/>
+        </w:rPr>
+      </w:pPr>
+    </w:p>
+    <w:p>
+      <w:pPr>
+        <w:rPr>
+          <w:rFonts w:ascii="Times New Roman" w:hAnsi="Times New Roman" w:cs="Times New Roman"/>
+          <w:sz w:val="24"/>
+          <w:lang w:val="en-US"/>
+        </w:rPr>
+      </w:pPr>
+    </w:p>
+    <w:p>
+      <w:pPr>
+        <w:rPr>
+          <w:rFonts w:ascii="Times New Roman" w:hAnsi="Times New Roman" w:cs="Times New Roman"/>
+          <w:sz w:val="24"/>
+          <w:lang w:val="en-US"/>
+        </w:rPr>
+      </w:pPr>
+    </w:p>
+    <w:p>
+      <w:pPr>
+        <w:rPr>
+          <w:rFonts w:ascii="Times New Roman" w:hAnsi="Times New Roman" w:cs="Times New Roman"/>
+          <w:sz w:val="24"/>
+          <w:lang w:val="en-US"/>
+        </w:rPr>
+      </w:pPr>
+    </w:p>
+    <w:p>
+      <w:pPr>
+        <w:rPr>
+          <w:rFonts w:ascii="Times New Roman" w:hAnsi="Times New Roman" w:cs="Times New Roman"/>
+          <w:sz w:val="24"/>
+          <w:lang w:val="en-US"/>
+        </w:rPr>
+      </w:pPr>
+    </w:p>
+    <w:p>
+      <w:pPr>
+        <w:rPr>
+          <w:rFonts w:ascii="Times New Roman" w:hAnsi="Times New Roman" w:cs="Times New Roman"/>
+          <w:sz w:val="24"/>
+          <w:lang w:val="en-US"/>
+        </w:rPr>
+      </w:pPr>
+    </w:p>
+    <w:p>
+      <w:pPr>
+        <w:rPr>
+          <w:rFonts w:ascii="Times New Roman" w:hAnsi="Times New Roman" w:cs="Times New Roman"/>
+          <w:sz w:val="24"/>
+          <w:lang w:val="en-US"/>
+        </w:rPr>
+      </w:pPr>
+    </w:p>
+    <w:p>
+      <w:pPr>
+        <w:rPr>
+          <w:rFonts w:ascii="Times New Roman" w:hAnsi="Times New Roman" w:cs="Times New Roman"/>
+          <w:sz w:val="24"/>
+          <w:lang w:val="en-US"/>
+        </w:rPr>
+      </w:pPr>
+    </w:p>
+    <w:p>
+      <w:pPr>
+        <w:rPr>
+          <w:rFonts w:ascii="Times New Roman" w:hAnsi="Times New Roman" w:cs="Times New Roman"/>
+          <w:sz w:val="24"/>
+          <w:lang w:val="en-US"/>
+        </w:rPr>
+      </w:pPr>
+    </w:p>
+    <w:p>
+      <w:pPr>
+        <w:rPr>
+          <w:rFonts w:ascii="Times New Roman" w:hAnsi="Times New Roman" w:cs="Times New Roman"/>
+          <w:sz w:val="24"/>
+          <w:lang w:val="en-US"/>
+        </w:rPr>
+      </w:pPr>
+    </w:p>
+    <w:p>
+      <w:pPr>
+        <w:rPr>
+          <w:rFonts w:ascii="Times New Roman" w:hAnsi="Times New Roman" w:cs="Times New Roman"/>
+          <w:sz w:val="24"/>
+          <w:lang w:val="en-US"/>
+        </w:rPr>
+      </w:pPr>
+    </w:p>
+    <w:p>
+      <w:pPr>
+        <w:rPr>
+          <w:rFonts w:ascii="Times New Roman" w:hAnsi="Times New Roman" w:cs="Times New Roman"/>
+          <w:sz w:val="24"/>
+          <w:lang w:val="en-US"/>
+        </w:rPr>
+      </w:pPr>
+    </w:p>
+    <w:p>
+      <w:pPr>
+        <w:rPr>
+          <w:rFonts w:ascii="Times New Roman" w:hAnsi="Times New Roman" w:cs="Times New Roman"/>
+          <w:sz w:val="24"/>
+          <w:lang w:val="en-US"/>
+        </w:rPr>
+      </w:pPr>
+    </w:p>
+    <w:p>
+      <w:pPr>
+        <w:rPr>
+          <w:rFonts w:ascii="Times New Roman" w:hAnsi="Times New Roman" w:cs="Times New Roman"/>
+          <w:sz w:val="24"/>
+          <w:lang w:val="en-US"/>
+        </w:rPr>
+      </w:pPr>
+    </w:p>
+    <w:p>
+      <w:pPr>
+        <w:rPr>
+          <w:rFonts w:ascii="Times New Roman" w:hAnsi="Times New Roman" w:cs="Times New Roman"/>
+          <w:sz w:val="24"/>
+          <w:lang w:val="en-US"/>
+        </w:rPr>
+      </w:pPr>
+    </w:p>
+    <w:p>
+      <w:pPr>
+        <w:rPr>
+          <w:rFonts w:ascii="Times New Roman" w:hAnsi="Times New Roman" w:cs="Times New Roman"/>
+          <w:sz w:val="24"/>
+          <w:lang w:val="en-US"/>
+        </w:rPr>
+      </w:pPr>
+    </w:p>
+    <w:p>
+      <w:pPr>
+        <w:rPr>
+          <w:rFonts w:ascii="Times New Roman" w:hAnsi="Times New Roman" w:cs="Times New Roman"/>
+          <w:sz w:val="24"/>
+          <w:lang w:val="en-US"/>
+        </w:rPr>
+      </w:pPr>
+    </w:p>
+    <w:p>
+      <w:pPr>
+        <w:rPr>
+          <w:rFonts w:ascii="Times New Roman" w:hAnsi="Times New Roman" w:cs="Times New Roman"/>
+          <w:sz w:val="24"/>
+          <w:lang w:val="en-US"/>
+        </w:rPr>
+      </w:pPr>
+    </w:p>
+    <w:p>
+      <w:pPr>
+        <w:rPr>
+          <w:rFonts w:ascii="Times New Roman" w:hAnsi="Times New Roman" w:cs="Times New Roman"/>
+          <w:sz w:val="24"/>
+          <w:lang w:val="en-US"/>
+        </w:rPr>
+      </w:pPr>
+    </w:p>
+    <w:p>
+      <w:pPr>
+        <w:rPr>
+          <w:rFonts w:ascii="Times New Roman" w:hAnsi="Times New Roman" w:cs="Times New Roman"/>
+          <w:sz w:val="24"/>
+          <w:lang w:val="en-US"/>
+        </w:rPr>
+      </w:pPr>
+    </w:p>
+    <w:tbl>
+      <w:tblPr>
+        <w:tblStyle w:val="TableGrid"/>
+        <w:tblW w:w="11908" w:type="dxa"/>
+        <w:tblInd w:w="-1423" w:type="dxa"/>
+        <w:tblLook w:val="04A0" w:firstRow="1" w:lastRow="0" w:firstColumn="1" w:lastColumn="0" w:noHBand="0" w:noVBand="1"/>
+      </w:tblPr>
+      <w:tblGrid>
+        <w:gridCol w:w="11908"/>
+      </w:tblGrid>
+      <w:tr>
+        <w:tc>
+          <w:tcPr>
+            <w:tcW w:w="11908" w:type="dxa"/>
+            <w:shd w:val="clear" w:color="auto" w:fill="8EAADB" w:themeFill="accent5" w:themeFillTint="99"/>
+          </w:tcPr>
+          <w:p>
+            <w:pPr>
+              <w:jc w:val="center"/>
+              <w:rPr>
+                <w:rFonts w:ascii="Times New Roman" w:hAnsi="Times New Roman" w:cs="Times New Roman"/>
+                <w:b/>
+                <w:sz w:val="28"/>
+                <w:lang w:val="en-US"/>
+              </w:rPr>
+            </w:pPr>
+            <w:r>
+              <w:rPr>
+                <w:rFonts w:ascii="Times New Roman" w:hAnsi="Times New Roman" w:cs="Times New Roman"/>
+                <w:b/>
+                <w:sz w:val="28"/>
+                <w:lang w:val="en-US"/>
+              </w:rPr>
+              <w:lastRenderedPageBreak/>
+              <w:t xml:space="preserve">Player </w:t>
+            </w:r>
+            <w:r>
+              <w:rPr>
+                <w:rFonts w:ascii="Times New Roman" w:hAnsi="Times New Roman" w:cs="Times New Roman"/>
+                <w:b/>
+                <w:sz w:val="28"/>
+                <w:lang w:val="en-US"/>
+              </w:rPr>
+              <w:t>Class Diagram</w:t>
+            </w:r>
+          </w:p>
+        </w:tc>
+      </w:tr>
+    </w:tbl>
+    <w:p>
+      <w:pPr>
+        <w:rPr>
+          <w:rFonts w:ascii="Times New Roman" w:hAnsi="Times New Roman" w:cs="Times New Roman"/>
+          <w:sz w:val="24"/>
+          <w:lang w:val="en-US"/>
+        </w:rPr>
+      </w:pPr>
+    </w:p>
+    <w:p>
+      <w:pPr>
+        <w:rPr>
+          <w:rFonts w:ascii="Times New Roman" w:hAnsi="Times New Roman" w:cs="Times New Roman"/>
+          <w:lang w:val="en-US"/>
+        </w:rPr>
+      </w:pPr>
+      <w:r>
+        <w:rPr>
+          <w:rFonts w:ascii="Times New Roman" w:hAnsi="Times New Roman" w:cs="Times New Roman"/>
+          <w:lang w:val="en-US"/>
+        </w:rPr>
+        <w:t xml:space="preserve">Class </w:t>
+      </w:r>
+      <w:r>
+        <w:rPr>
+          <w:rFonts w:ascii="Times New Roman" w:hAnsi="Times New Roman" w:cs="Times New Roman"/>
+          <w:lang w:val="en-US"/>
+        </w:rPr>
+        <w:t>Player</w:t>
+      </w:r>
+      <w:r>
+        <w:rPr>
+          <w:rFonts w:ascii="Times New Roman" w:hAnsi="Times New Roman" w:cs="Times New Roman"/>
+          <w:lang w:val="en-US"/>
+        </w:rPr>
+        <w:t xml:space="preserve"> {</w:t>
+      </w:r>
+    </w:p>
+    <w:p>
+      <w:pPr>
+        <w:rPr>
+          <w:rFonts w:ascii="Times New Roman" w:hAnsi="Times New Roman" w:cs="Times New Roman"/>
+          <w:b/>
+          <w:lang w:val="en-US"/>
+        </w:rPr>
+      </w:pPr>
+      <w:r>
+        <w:rPr>
+          <w:rFonts w:ascii="Times New Roman" w:hAnsi="Times New Roman" w:cs="Times New Roman"/>
+          <w:b/>
+          <w:lang w:val="en-US"/>
+        </w:rPr>
+        <w:t>//Data Members</w:t>
+      </w:r>
+    </w:p>
+    <w:p>
+      <w:pPr>
+        <w:rPr>
+          <w:rFonts w:ascii="Times New Roman" w:hAnsi="Times New Roman" w:cs="Times New Roman"/>
+          <w:lang w:val="en-US"/>
+        </w:rPr>
+      </w:pPr>
+    </w:p>
+    <w:p>
+      <w:pPr>
+        <w:rPr>
+          <w:rFonts w:ascii="Times New Roman" w:hAnsi="Times New Roman" w:cs="Times New Roman"/>
+          <w:b/>
+          <w:lang w:val="en-US"/>
+        </w:rPr>
+      </w:pPr>
+      <w:r>
+        <w:rPr>
+          <w:rFonts w:ascii="Times New Roman" w:hAnsi="Times New Roman" w:cs="Times New Roman"/>
+          <w:b/>
+          <w:lang w:val="en-US"/>
+        </w:rPr>
+        <w:t>//Methods</w:t>
+      </w:r>
+    </w:p>
+    <w:p>
+      <w:pPr>
+        <w:rPr>
+          <w:rFonts w:ascii="Times New Roman" w:hAnsi="Times New Roman" w:cs="Times New Roman"/>
+          <w:lang w:val="en-US"/>
+        </w:rPr>
+      </w:pPr>
+    </w:p>
+    <w:p>
+      <w:pPr>
+        <w:rPr>
+          <w:rFonts w:ascii="Times New Roman" w:hAnsi="Times New Roman" w:cs="Times New Roman"/>
+          <w:sz w:val="18"/>
+          <w:lang w:val="en-US"/>
+        </w:rPr>
+      </w:pPr>
+      <w:r>
+        <w:rPr>
+          <w:rFonts w:ascii="Times New Roman" w:hAnsi="Times New Roman" w:cs="Times New Roman"/>
+          <w:sz w:val="18"/>
+          <w:lang w:val="en-US"/>
+        </w:rPr>
+        <w:t>};</w:t>
+      </w:r>
+    </w:p>
+    <w:p>
+      <w:pPr>
+        <w:rPr>
+          <w:rFonts w:ascii="Times New Roman" w:hAnsi="Times New Roman" w:cs="Times New Roman"/>
+          <w:sz w:val="24"/>
+          <w:lang w:val="en-US"/>
+        </w:rPr>
+      </w:pPr>
+    </w:p>
+    <w:p>
+      <w:pPr>
+        <w:rPr>
+          <w:rFonts w:ascii="Times New Roman" w:hAnsi="Times New Roman" w:cs="Times New Roman"/>
+          <w:sz w:val="24"/>
+          <w:lang w:val="en-US"/>
+        </w:rPr>
+      </w:pPr>
+    </w:p>
+    <w:p>
+      <w:pPr>
+        <w:rPr>
+          <w:rFonts w:ascii="Times New Roman" w:hAnsi="Times New Roman" w:cs="Times New Roman"/>
+          <w:sz w:val="24"/>
+          <w:lang w:val="en-US"/>
+        </w:rPr>
+      </w:pPr>
+    </w:p>
+    <w:p>
+      <w:pPr>
+        <w:rPr>
+          <w:rFonts w:ascii="Times New Roman" w:hAnsi="Times New Roman" w:cs="Times New Roman"/>
+          <w:sz w:val="24"/>
+          <w:lang w:val="en-US"/>
+        </w:rPr>
+      </w:pPr>
+    </w:p>
+    <w:p>
+      <w:pPr>
+        <w:rPr>
+          <w:rFonts w:ascii="Times New Roman" w:hAnsi="Times New Roman" w:cs="Times New Roman"/>
+          <w:sz w:val="24"/>
+          <w:lang w:val="en-US"/>
+        </w:rPr>
+      </w:pPr>
+    </w:p>
+    <w:p>
+      <w:pPr>
+        <w:rPr>
+          <w:rFonts w:ascii="Times New Roman" w:hAnsi="Times New Roman" w:cs="Times New Roman"/>
+          <w:sz w:val="24"/>
+          <w:lang w:val="en-US"/>
+        </w:rPr>
+      </w:pPr>
+    </w:p>
+    <w:p>
+      <w:pPr>
+        <w:rPr>
+          <w:rFonts w:ascii="Times New Roman" w:hAnsi="Times New Roman" w:cs="Times New Roman"/>
+          <w:sz w:val="24"/>
+          <w:lang w:val="en-US"/>
+        </w:rPr>
+      </w:pPr>
+    </w:p>
+    <w:p>
+      <w:pPr>
+        <w:rPr>
+          <w:rFonts w:ascii="Times New Roman" w:hAnsi="Times New Roman" w:cs="Times New Roman"/>
+          <w:sz w:val="24"/>
+          <w:lang w:val="en-US"/>
+        </w:rPr>
+      </w:pPr>
+    </w:p>
+    <w:p>
+      <w:pPr>
+        <w:rPr>
+          <w:rFonts w:ascii="Times New Roman" w:hAnsi="Times New Roman" w:cs="Times New Roman"/>
+          <w:sz w:val="24"/>
+          <w:lang w:val="en-US"/>
+        </w:rPr>
+      </w:pPr>
+    </w:p>
+    <w:p>
+      <w:pPr>
+        <w:rPr>
+          <w:rFonts w:ascii="Times New Roman" w:hAnsi="Times New Roman" w:cs="Times New Roman"/>
+          <w:sz w:val="24"/>
+          <w:lang w:val="en-US"/>
+        </w:rPr>
+      </w:pPr>
+    </w:p>
+    <w:p>
+      <w:pPr>
+        <w:rPr>
+          <w:rFonts w:ascii="Times New Roman" w:hAnsi="Times New Roman" w:cs="Times New Roman"/>
+          <w:sz w:val="24"/>
+          <w:lang w:val="en-US"/>
+        </w:rPr>
+      </w:pPr>
+    </w:p>
+    <w:p>
+      <w:pPr>
+        <w:rPr>
+          <w:rFonts w:ascii="Times New Roman" w:hAnsi="Times New Roman" w:cs="Times New Roman"/>
+          <w:sz w:val="24"/>
+          <w:lang w:val="en-US"/>
+        </w:rPr>
+      </w:pPr>
+    </w:p>
+    <w:p>
+      <w:pPr>
+        <w:rPr>
+          <w:rFonts w:ascii="Times New Roman" w:hAnsi="Times New Roman" w:cs="Times New Roman"/>
+          <w:sz w:val="24"/>
+          <w:lang w:val="en-US"/>
+        </w:rPr>
+      </w:pPr>
+    </w:p>
+    <w:p>
+      <w:pPr>
+        <w:rPr>
+          <w:rFonts w:ascii="Times New Roman" w:hAnsi="Times New Roman" w:cs="Times New Roman"/>
+          <w:sz w:val="24"/>
+          <w:lang w:val="en-US"/>
+        </w:rPr>
+      </w:pPr>
+    </w:p>
+    <w:p>
+      <w:pPr>
+        <w:rPr>
+          <w:rFonts w:ascii="Times New Roman" w:hAnsi="Times New Roman" w:cs="Times New Roman"/>
+          <w:sz w:val="24"/>
+          <w:lang w:val="en-US"/>
+        </w:rPr>
+      </w:pPr>
+    </w:p>
+    <w:p>
+      <w:pPr>
+        <w:rPr>
+          <w:rFonts w:ascii="Times New Roman" w:hAnsi="Times New Roman" w:cs="Times New Roman"/>
+          <w:sz w:val="24"/>
+          <w:lang w:val="en-US"/>
+        </w:rPr>
+      </w:pPr>
+    </w:p>
+    <w:p>
+      <w:pPr>
+        <w:rPr>
+          <w:rFonts w:ascii="Times New Roman" w:hAnsi="Times New Roman" w:cs="Times New Roman"/>
+          <w:sz w:val="24"/>
+          <w:lang w:val="en-US"/>
+        </w:rPr>
+      </w:pPr>
+    </w:p>
+    <w:p>
+      <w:pPr>
+        <w:rPr>
+          <w:rFonts w:ascii="Times New Roman" w:hAnsi="Times New Roman" w:cs="Times New Roman"/>
+          <w:sz w:val="24"/>
+          <w:lang w:val="en-US"/>
+        </w:rPr>
+      </w:pPr>
+    </w:p>
+    <w:p>
+      <w:pPr>
+        <w:rPr>
+          <w:rFonts w:ascii="Times New Roman" w:hAnsi="Times New Roman" w:cs="Times New Roman"/>
+          <w:sz w:val="24"/>
+          <w:lang w:val="en-US"/>
+        </w:rPr>
+      </w:pPr>
+    </w:p>
+    <w:p>
+      <w:pPr>
+        <w:rPr>
+          <w:rFonts w:ascii="Times New Roman" w:hAnsi="Times New Roman" w:cs="Times New Roman"/>
+          <w:sz w:val="24"/>
+          <w:lang w:val="en-US"/>
+        </w:rPr>
+      </w:pPr>
+    </w:p>
+    <w:p>
+      <w:pPr>
+        <w:rPr>
+          <w:rFonts w:ascii="Times New Roman" w:hAnsi="Times New Roman" w:cs="Times New Roman"/>
+          <w:sz w:val="24"/>
+          <w:lang w:val="en-US"/>
+        </w:rPr>
+      </w:pPr>
+    </w:p>
+    <w:p>
+      <w:pPr>
+        <w:rPr>
+          <w:rFonts w:ascii="Times New Roman" w:hAnsi="Times New Roman" w:cs="Times New Roman"/>
+          <w:sz w:val="24"/>
+          <w:lang w:val="en-US"/>
+        </w:rPr>
+      </w:pPr>
+    </w:p>
+    <w:p>
+      <w:pPr>
+        <w:rPr>
+          <w:rFonts w:ascii="Times New Roman" w:hAnsi="Times New Roman" w:cs="Times New Roman"/>
+          <w:sz w:val="24"/>
+          <w:lang w:val="en-US"/>
+        </w:rPr>
+      </w:pPr>
+    </w:p>
+    <w:p>
+      <w:pPr>
+        <w:rPr>
+          <w:rFonts w:ascii="Times New Roman" w:hAnsi="Times New Roman" w:cs="Times New Roman"/>
+          <w:sz w:val="24"/>
+          <w:lang w:val="en-US"/>
+        </w:rPr>
+      </w:pPr>
+    </w:p>
+    <w:p>
+      <w:pPr>
+        <w:rPr>
+          <w:rFonts w:ascii="Times New Roman" w:hAnsi="Times New Roman" w:cs="Times New Roman"/>
+          <w:sz w:val="24"/>
+          <w:lang w:val="en-US"/>
+        </w:rPr>
+      </w:pPr>
+    </w:p>
+    <w:p>
+      <w:pPr>
+        <w:rPr>
+          <w:rFonts w:ascii="Times New Roman" w:hAnsi="Times New Roman" w:cs="Times New Roman"/>
+          <w:sz w:val="24"/>
+          <w:lang w:val="en-US"/>
+        </w:rPr>
+      </w:pPr>
+    </w:p>
+    <w:tbl>
+      <w:tblPr>
+        <w:tblStyle w:val="TableGrid"/>
+        <w:tblW w:w="11908" w:type="dxa"/>
+        <w:tblInd w:w="-1423" w:type="dxa"/>
+        <w:tblLook w:val="04A0" w:firstRow="1" w:lastRow="0" w:firstColumn="1" w:lastColumn="0" w:noHBand="0" w:noVBand="1"/>
+      </w:tblPr>
+      <w:tblGrid>
+        <w:gridCol w:w="11908"/>
+      </w:tblGrid>
+      <w:tr>
+        <w:tc>
+          <w:tcPr>
+            <w:tcW w:w="11908" w:type="dxa"/>
+            <w:shd w:val="clear" w:color="auto" w:fill="FFD966" w:themeFill="accent4" w:themeFillTint="99"/>
+          </w:tcPr>
+          <w:p>
+            <w:pPr>
+              <w:jc w:val="center"/>
+              <w:rPr>
+                <w:rFonts w:ascii="Times New Roman" w:hAnsi="Times New Roman" w:cs="Times New Roman"/>
+                <w:b/>
+                <w:sz w:val="28"/>
+                <w:lang w:val="en-US"/>
+              </w:rPr>
+            </w:pPr>
+            <w:r>
+              <w:rPr>
+                <w:rFonts w:ascii="Times New Roman" w:hAnsi="Times New Roman" w:cs="Times New Roman"/>
+                <w:b/>
+                <w:sz w:val="28"/>
+                <w:lang w:val="en-US"/>
+              </w:rPr>
+              <w:lastRenderedPageBreak/>
+              <w:t>Dealer</w:t>
+            </w:r>
+            <w:r>
+              <w:rPr>
+                <w:rFonts w:ascii="Times New Roman" w:hAnsi="Times New Roman" w:cs="Times New Roman"/>
+                <w:b/>
+                <w:sz w:val="28"/>
+                <w:lang w:val="en-US"/>
+              </w:rPr>
+              <w:t xml:space="preserve"> </w:t>
+            </w:r>
+            <w:r>
+              <w:rPr>
+                <w:rFonts w:ascii="Times New Roman" w:hAnsi="Times New Roman" w:cs="Times New Roman"/>
+                <w:b/>
+                <w:sz w:val="28"/>
+                <w:lang w:val="en-US"/>
+              </w:rPr>
+              <w:t>Class Diagram</w:t>
+            </w:r>
+          </w:p>
+        </w:tc>
+      </w:tr>
+    </w:tbl>
+    <w:p>
+      <w:pPr>
+        <w:rPr>
+          <w:rFonts w:ascii="Times New Roman" w:hAnsi="Times New Roman" w:cs="Times New Roman"/>
+          <w:sz w:val="24"/>
+          <w:lang w:val="en-US"/>
+        </w:rPr>
+      </w:pPr>
+    </w:p>
+    <w:p>
+      <w:pPr>
+        <w:rPr>
+          <w:rFonts w:ascii="Times New Roman" w:hAnsi="Times New Roman" w:cs="Times New Roman"/>
+          <w:lang w:val="en-US"/>
+        </w:rPr>
+      </w:pPr>
+      <w:r>
+        <w:rPr>
+          <w:rFonts w:ascii="Times New Roman" w:hAnsi="Times New Roman" w:cs="Times New Roman"/>
+          <w:lang w:val="en-US"/>
+        </w:rPr>
+        <w:t xml:space="preserve">Class </w:t>
+      </w:r>
+      <w:r>
+        <w:rPr>
+          <w:rFonts w:ascii="Times New Roman" w:hAnsi="Times New Roman" w:cs="Times New Roman"/>
+          <w:lang w:val="en-US"/>
+        </w:rPr>
+        <w:t>Dealer</w:t>
+      </w:r>
+      <w:r>
+        <w:rPr>
+          <w:rFonts w:ascii="Times New Roman" w:hAnsi="Times New Roman" w:cs="Times New Roman"/>
+          <w:lang w:val="en-US"/>
+        </w:rPr>
+        <w:t xml:space="preserve"> {</w:t>
+      </w:r>
+    </w:p>
+    <w:p>
+      <w:pPr>
+        <w:rPr>
+          <w:rFonts w:ascii="Times New Roman" w:hAnsi="Times New Roman" w:cs="Times New Roman"/>
+          <w:b/>
+          <w:lang w:val="en-US"/>
+        </w:rPr>
+      </w:pPr>
+      <w:r>
+        <w:rPr>
+          <w:rFonts w:ascii="Times New Roman" w:hAnsi="Times New Roman" w:cs="Times New Roman"/>
+          <w:b/>
+          <w:lang w:val="en-US"/>
+        </w:rPr>
+        <w:t>//Data Members</w:t>
+      </w:r>
+    </w:p>
+    <w:p>
+      <w:pPr>
+        <w:rPr>
+          <w:rFonts w:ascii="Times New Roman" w:hAnsi="Times New Roman" w:cs="Times New Roman"/>
+          <w:lang w:val="en-US"/>
+        </w:rPr>
+      </w:pPr>
+    </w:p>
+    <w:p>
+      <w:pPr>
+        <w:rPr>
+          <w:rFonts w:ascii="Times New Roman" w:hAnsi="Times New Roman" w:cs="Times New Roman"/>
+          <w:b/>
+          <w:lang w:val="en-US"/>
+        </w:rPr>
+      </w:pPr>
+      <w:r>
+        <w:rPr>
+          <w:rFonts w:ascii="Times New Roman" w:hAnsi="Times New Roman" w:cs="Times New Roman"/>
+          <w:b/>
+          <w:lang w:val="en-US"/>
+        </w:rPr>
+        <w:t>//Methods</w:t>
+      </w:r>
+    </w:p>
+    <w:p>
+      <w:pPr>
+        <w:rPr>
+          <w:rFonts w:ascii="Times New Roman" w:hAnsi="Times New Roman" w:cs="Times New Roman"/>
           <w:lang w:val="en-US"/>
         </w:rPr>
       </w:pPr>
@@ -1266,7 +2947,7 @@
     </w:p>
     <w:sectPr>
       <w:pgSz w:w="11906" w:h="16838"/>
-      <w:pgMar w:top="1440" w:right="1440" w:bottom="1440" w:left="1440" w:header="708" w:footer="708" w:gutter="0"/>
+      <w:pgMar w:top="720" w:right="720" w:bottom="720" w:left="720" w:header="708" w:footer="708" w:gutter="0"/>
       <w:cols w:space="708"/>
       <w:docGrid w:linePitch="360"/>
     </w:sectPr>
@@ -2249,6 +3930,11 @@
       <w:contextualSpacing/>
     </w:pPr>
   </w:style>
+  <w:style w:type="character" w:customStyle="1" w:styleId="pl-c">
+    <w:name w:val="pl-c"/>
+    <w:basedOn w:val="DefaultParagraphFont"/>
+    <w:rsid w:val="0089028C"/>
+  </w:style>
 </w:styles>
 </file>
 

</xml_diff>